<commit_message>
converted report to newer report format
</commit_message>
<xml_diff>
--- a/Chris-Carr-17105584.docx
+++ b/Chris-Carr-17105584.docx
@@ -1352,29 +1352,6 @@
     </w:p>
     <w:p>
       <w:r>
-        <w:t>Breadth first search is known as a complete solution – it will always find the solution to the problem.</w:t>
-      </w:r>
-      <w:r>
-        <w:t xml:space="preserve"> Breadth first search also finds the </w:t>
-      </w:r>
-      <w:r>
-        <w:t>shortest</w:t>
-      </w:r>
-      <w:r>
-        <w:t xml:space="preserve"> path to the solution.</w:t>
-      </w:r>
-      <w:r>
-        <w:t xml:space="preserve"> However, breadth first search also has the largest computation time to </w:t>
-      </w:r>
-      <w:r>
-        <w:t>complete</w:t>
-      </w:r>
-      <w:r>
-        <w:t>.</w:t>
-      </w:r>
-    </w:p>
-    <w:p>
-      <w:r>
         <w:rPr>
           <w:b/>
           <w:bCs/>
@@ -1898,33 +1875,30 @@
         </m:d>
       </m:oMath>
     </w:p>
-    <w:p/>
-    <w:p/>
-    <w:p/>
     <w:p>
       <w:pPr>
         <w:pStyle w:val="Heading2"/>
       </w:pPr>
       <w:r>
+        <w:t>Uniform Cost Search</w:t>
+      </w:r>
+    </w:p>
+    <w:p>
+      <w:r>
+        <w:t>Uniform cost search searches the graph in a completely different way to the previous methods. It prioritizes the next node to search based off a value known as the uniform cost. The uniform cost of a node is the cost of all previous nodes on the path to that node. The node with the lowest uniform cost will be searched.</w:t>
+      </w:r>
+    </w:p>
+    <w:p>
+      <w:r>
+        <w:t>In images:</w:t>
+      </w:r>
+    </w:p>
+    <w:p>
+      <w:r>
+        <w:rPr>
+          <w:noProof/>
+        </w:rPr>
         <w:lastRenderedPageBreak/>
-        <w:t>Uniform Cost Search</w:t>
-      </w:r>
-    </w:p>
-    <w:p>
-      <w:r>
-        <w:t>Uniform cost search searches the graph in a completely different way to the previous methods. It prioritizes the next node to search based off a value known as the uniform cost. The uniform cost of a node is the cost of all previous nodes on the path to that node. The node with the lowest uniform cost will be searched.</w:t>
-      </w:r>
-    </w:p>
-    <w:p>
-      <w:r>
-        <w:t>In images:</w:t>
-      </w:r>
-    </w:p>
-    <w:p>
-      <w:r>
-        <w:rPr>
-          <w:noProof/>
-        </w:rPr>
         <w:drawing>
           <wp:inline distT="0" distB="0" distL="0" distR="0" wp14:anchorId="31C46253" wp14:editId="3A4B6C11">
             <wp:extent cx="971550" cy="809123"/>
@@ -2352,7 +2326,6 @@
       <w:r>
         <w:t xml:space="preserve"> equation is usually represented as </w:t>
       </w:r>
-      <w:proofErr w:type="spellStart"/>
       <w:r>
         <w:rPr>
           <w:i/>
@@ -2360,7 +2333,6 @@
         </w:rPr>
         <w:t>g+h</w:t>
       </w:r>
-      <w:proofErr w:type="spellEnd"/>
       <w:r>
         <w:t>.</w:t>
       </w:r>
@@ -2498,6 +2470,7 @@
         <w:pStyle w:val="Heading1"/>
       </w:pPr>
       <w:r>
+        <w:lastRenderedPageBreak/>
         <w:t>Environment</w:t>
       </w:r>
     </w:p>
@@ -2542,10 +2515,10 @@
     </w:p>
     <w:p>
       <w:r>
-        <w:t>The state</w:t>
-      </w:r>
-      <w:r>
-        <w:t xml:space="preserve"> if the problem</w:t>
+        <w:t>The</w:t>
+      </w:r>
+      <w:r>
+        <w:t xml:space="preserve"> problem</w:t>
       </w:r>
       <w:r>
         <w:t xml:space="preserve"> is a vector matrix, with each node being a representation of the cost to reach that node from any neighbouring node</w:t>
@@ -2579,8 +2552,8 @@
         <w:tblLook w:val="04A0" w:firstRow="1" w:lastRow="0" w:firstColumn="1" w:lastColumn="0" w:noHBand="0" w:noVBand="1"/>
       </w:tblPr>
       <w:tblGrid>
-        <w:gridCol w:w="4508"/>
-        <w:gridCol w:w="4508"/>
+        <w:gridCol w:w="3035"/>
+        <w:gridCol w:w="3147"/>
       </w:tblGrid>
       <w:tr>
         <w:trPr>
@@ -2588,7 +2561,7 @@
         </w:trPr>
         <w:tc>
           <w:tcPr>
-            <w:tcW w:w="4508" w:type="dxa"/>
+            <w:tcW w:w="3035" w:type="dxa"/>
             <w:vAlign w:val="center"/>
           </w:tcPr>
           <w:p>
@@ -2611,7 +2584,7 @@
         </w:tc>
         <w:tc>
           <w:tcPr>
-            <w:tcW w:w="4508" w:type="dxa"/>
+            <w:tcW w:w="3147" w:type="dxa"/>
             <w:vAlign w:val="center"/>
           </w:tcPr>
           <w:p>
@@ -2635,7 +2608,7 @@
       <w:tr>
         <w:tc>
           <w:tcPr>
-            <w:tcW w:w="4508" w:type="dxa"/>
+            <w:tcW w:w="3035" w:type="dxa"/>
           </w:tcPr>
           <w:p>
             <w:r>
@@ -2645,7 +2618,7 @@
         </w:tc>
         <w:tc>
           <w:tcPr>
-            <w:tcW w:w="4508" w:type="dxa"/>
+            <w:tcW w:w="3147" w:type="dxa"/>
           </w:tcPr>
           <w:p>
             <w:r>
@@ -2657,7 +2630,7 @@
       <w:tr>
         <w:tc>
           <w:tcPr>
-            <w:tcW w:w="4508" w:type="dxa"/>
+            <w:tcW w:w="3035" w:type="dxa"/>
           </w:tcPr>
           <w:p>
             <w:r>
@@ -2667,7 +2640,7 @@
         </w:tc>
         <w:tc>
           <w:tcPr>
-            <w:tcW w:w="4508" w:type="dxa"/>
+            <w:tcW w:w="3147" w:type="dxa"/>
           </w:tcPr>
           <w:p>
             <w:r>
@@ -2679,7 +2652,7 @@
       <w:tr>
         <w:tc>
           <w:tcPr>
-            <w:tcW w:w="4508" w:type="dxa"/>
+            <w:tcW w:w="3035" w:type="dxa"/>
           </w:tcPr>
           <w:p>
             <w:r>
@@ -2689,7 +2662,7 @@
         </w:tc>
         <w:tc>
           <w:tcPr>
-            <w:tcW w:w="4508" w:type="dxa"/>
+            <w:tcW w:w="3147" w:type="dxa"/>
           </w:tcPr>
           <w:p>
             <w:r>
@@ -2701,7 +2674,7 @@
       <w:tr>
         <w:tc>
           <w:tcPr>
-            <w:tcW w:w="4508" w:type="dxa"/>
+            <w:tcW w:w="3035" w:type="dxa"/>
           </w:tcPr>
           <w:p>
             <w:r>
@@ -2711,7 +2684,7 @@
         </w:tc>
         <w:tc>
           <w:tcPr>
-            <w:tcW w:w="4508" w:type="dxa"/>
+            <w:tcW w:w="3147" w:type="dxa"/>
           </w:tcPr>
           <w:p>
             <w:r>
@@ -2753,25 +2726,37 @@
         <w:t>The</w:t>
       </w:r>
       <w:r>
-        <w:t xml:space="preserve"> initial state is created</w:t>
-      </w:r>
-      <w:r>
-        <w:t xml:space="preserve"> using the</w:t>
-      </w:r>
-      <w:r>
-        <w:t xml:space="preserve"> “random” NumPy library</w:t>
-      </w:r>
-      <w:r>
-        <w:t>. Th</w:t>
-      </w:r>
-      <w:r>
-        <w:t xml:space="preserve">e randomized initial state </w:t>
-      </w:r>
-      <w:r>
-        <w:t>then becomes the problem through which each of the search algorithms must find a solution to the goal.</w:t>
-      </w:r>
-      <w:r>
-        <w:t xml:space="preserve"> Figure 23 </w:t>
+        <w:t xml:space="preserve"> </w:t>
+      </w:r>
+      <w:r>
+        <w:t>weighted graph</w:t>
+      </w:r>
+      <w:r>
+        <w:t xml:space="preserve"> is created</w:t>
+      </w:r>
+      <w:r>
+        <w:t xml:space="preserve"> </w:t>
+      </w:r>
+      <w:r>
+        <w:t>using Python</w:t>
+      </w:r>
+      <w:r>
+        <w:t xml:space="preserve"> list</w:t>
+      </w:r>
+      <w:r>
+        <w:t>s</w:t>
+      </w:r>
+      <w:r>
+        <w:t xml:space="preserve"> converted into a NumPy array</w:t>
+      </w:r>
+      <w:r>
+        <w:t xml:space="preserve">. </w:t>
+      </w:r>
+      <w:r>
+        <w:t xml:space="preserve">The weighted graph becomes a representation of the problem. </w:t>
+      </w:r>
+      <w:r>
+        <w:t xml:space="preserve">Figure 23 </w:t>
       </w:r>
       <w:r>
         <w:t>shows the function which creates the initial state</w:t>
@@ -2788,12 +2773,11 @@
         <w:rPr>
           <w:noProof/>
         </w:rPr>
-        <w:lastRenderedPageBreak/>
         <w:drawing>
-          <wp:inline distT="0" distB="0" distL="0" distR="0" wp14:anchorId="2AD6F752" wp14:editId="612ED70C">
-            <wp:extent cx="5731510" cy="3402330"/>
-            <wp:effectExtent l="0" t="0" r="2540" b="7620"/>
-            <wp:docPr id="8" name="Picture 8"/>
+          <wp:inline distT="0" distB="0" distL="0" distR="0" wp14:anchorId="0CD5BB8C" wp14:editId="57FEFF62">
+            <wp:extent cx="5731510" cy="3685540"/>
+            <wp:effectExtent l="0" t="0" r="2540" b="0"/>
+            <wp:docPr id="44" name="Picture 44"/>
             <wp:cNvGraphicFramePr>
               <a:graphicFrameLocks xmlns:a="http://schemas.openxmlformats.org/drawingml/2006/main" noChangeAspect="1"/>
             </wp:cNvGraphicFramePr>
@@ -2813,7 +2797,7 @@
                   <pic:spPr>
                     <a:xfrm>
                       <a:off x="0" y="0"/>
-                      <a:ext cx="5731510" cy="3402330"/>
+                      <a:ext cx="5731510" cy="3685540"/>
                     </a:xfrm>
                     <a:prstGeom prst="rect">
                       <a:avLst/>
@@ -2843,27 +2827,20 @@
     </w:p>
     <w:p>
       <w:r>
+        <w:lastRenderedPageBreak/>
         <w:t>With the initial state</w:t>
       </w:r>
       <w:r>
         <w:t xml:space="preserve"> and problem created, a new state is created which is a representation of the target state. The target state for the aforementioned problem is when the robot has reached its objective</w:t>
       </w:r>
       <w:r>
-        <w:t xml:space="preserve">, </w:t>
-      </w:r>
-      <w:proofErr w:type="gramStart"/>
-      <w:r>
-        <w:t>i.e.</w:t>
-      </w:r>
-      <w:proofErr w:type="gramEnd"/>
-      <w:r>
-        <w:t xml:space="preserve"> where the initial state has -2, it become</w:t>
-      </w:r>
-      <w:r>
-        <w:t xml:space="preserve">s </w:t>
-      </w:r>
-      <w:r>
-        <w:t>-1.</w:t>
+        <w:t>, i.e.</w:t>
+      </w:r>
+      <w:r>
+        <w:t xml:space="preserve"> when robots x and y axis match the targets x and y axis</w:t>
+      </w:r>
+      <w:r>
+        <w:t>.</w:t>
       </w:r>
       <w:r>
         <w:t xml:space="preserve"> Figure 24 displays the method through which a target state is created.</w:t>
@@ -2875,10 +2852,10 @@
           <w:noProof/>
         </w:rPr>
         <w:drawing>
-          <wp:inline distT="0" distB="0" distL="0" distR="0" wp14:anchorId="6982FA69" wp14:editId="1FE91035">
-            <wp:extent cx="5731510" cy="1363345"/>
-            <wp:effectExtent l="0" t="0" r="2540" b="8255"/>
-            <wp:docPr id="10" name="Picture 10"/>
+          <wp:inline distT="0" distB="0" distL="0" distR="0" wp14:anchorId="170876FA" wp14:editId="34B69D04">
+            <wp:extent cx="4298950" cy="2173766"/>
+            <wp:effectExtent l="0" t="0" r="6350" b="0"/>
+            <wp:docPr id="45" name="Picture 45"/>
             <wp:cNvGraphicFramePr>
               <a:graphicFrameLocks xmlns:a="http://schemas.openxmlformats.org/drawingml/2006/main" noChangeAspect="1"/>
             </wp:cNvGraphicFramePr>
@@ -2898,7 +2875,7 @@
                   <pic:spPr>
                     <a:xfrm>
                       <a:off x="0" y="0"/>
-                      <a:ext cx="5731510" cy="1363345"/>
+                      <a:ext cx="4327879" cy="2188394"/>
                     </a:xfrm>
                     <a:prstGeom prst="rect">
                       <a:avLst/>
@@ -2932,7 +2909,6 @@
         </w:rPr>
         <w:t>“</w:t>
       </w:r>
-      <w:proofErr w:type="spellStart"/>
       <w:r>
         <w:rPr>
           <w:i/>
@@ -2940,7 +2916,6 @@
         </w:rPr>
         <w:t>deepcopy</w:t>
       </w:r>
-      <w:proofErr w:type="spellEnd"/>
       <w:r>
         <w:rPr>
           <w:i/>
@@ -2967,15 +2942,7 @@
     </w:p>
     <w:p>
       <w:r>
-        <w:t xml:space="preserve">A library known as </w:t>
-      </w:r>
-      <w:proofErr w:type="spellStart"/>
-      <w:r>
-        <w:t>Tkinter</w:t>
-      </w:r>
-      <w:proofErr w:type="spellEnd"/>
-      <w:r>
-        <w:t xml:space="preserve"> is used to display the</w:t>
+        <w:t>A library known as Tkinter is used to display the</w:t>
       </w:r>
       <w:r>
         <w:t xml:space="preserve"> state</w:t>
@@ -2987,15 +2954,7 @@
         <w:t>easier visual consumption.</w:t>
       </w:r>
       <w:r>
-        <w:t xml:space="preserve"> The </w:t>
-      </w:r>
-      <w:proofErr w:type="spellStart"/>
-      <w:r>
-        <w:t>Tkinter</w:t>
-      </w:r>
-      <w:proofErr w:type="spellEnd"/>
-      <w:r>
-        <w:t xml:space="preserve"> library comes with inbuilt grid functionality</w:t>
+        <w:t xml:space="preserve"> The Tkinter library comes with inbuilt grid functionality</w:t>
       </w:r>
       <w:r>
         <w:t>, which helps substantially.</w:t>
@@ -3009,7 +2968,6 @@
         <w:rPr>
           <w:noProof/>
         </w:rPr>
-        <w:lastRenderedPageBreak/>
         <w:drawing>
           <wp:inline distT="0" distB="0" distL="0" distR="0" wp14:anchorId="0C0DD7C0" wp14:editId="2DA15871">
             <wp:extent cx="5731510" cy="3629025"/>
@@ -3059,17 +3017,8 @@
           <w:i/>
           <w:iCs/>
         </w:rPr>
-        <w:t xml:space="preserve">Figure 25, drawing a provided state with </w:t>
-      </w:r>
-      <w:proofErr w:type="spellStart"/>
-      <w:r>
-        <w:rPr>
-          <w:i/>
-          <w:iCs/>
-        </w:rPr>
-        <w:t>Tkinter</w:t>
-      </w:r>
-      <w:proofErr w:type="spellEnd"/>
+        <w:t>Figure 25, drawing a provided state with Tkinter</w:t>
+      </w:r>
     </w:p>
     <w:p/>
     <w:p/>
@@ -3078,12 +3027,11 @@
         <w:rPr>
           <w:noProof/>
         </w:rPr>
-        <w:lastRenderedPageBreak/>
         <w:drawing>
-          <wp:inline distT="0" distB="0" distL="0" distR="0" wp14:anchorId="6EBF4779" wp14:editId="7CF4B078">
-            <wp:extent cx="5731510" cy="6358255"/>
-            <wp:effectExtent l="0" t="0" r="2540" b="4445"/>
-            <wp:docPr id="23" name="Picture 23"/>
+          <wp:inline distT="0" distB="0" distL="0" distR="0" wp14:anchorId="5FFDE222" wp14:editId="0BFB8FF9">
+            <wp:extent cx="5731510" cy="6403340"/>
+            <wp:effectExtent l="0" t="0" r="2540" b="0"/>
+            <wp:docPr id="25" name="Picture 25"/>
             <wp:cNvGraphicFramePr>
               <a:graphicFrameLocks xmlns:a="http://schemas.openxmlformats.org/drawingml/2006/main" noChangeAspect="1"/>
             </wp:cNvGraphicFramePr>
@@ -3103,7 +3051,7 @@
                   <pic:spPr>
                     <a:xfrm>
                       <a:off x="0" y="0"/>
-                      <a:ext cx="5731510" cy="6358255"/>
+                      <a:ext cx="5731510" cy="6403340"/>
                     </a:xfrm>
                     <a:prstGeom prst="rect">
                       <a:avLst/>
@@ -3135,23 +3083,7 @@
           <w:i/>
           <w:iCs/>
         </w:rPr>
-        <w:t>output of “</w:t>
-      </w:r>
-      <w:proofErr w:type="spellStart"/>
-      <w:r>
-        <w:rPr>
-          <w:i/>
-          <w:iCs/>
-        </w:rPr>
-        <w:t>draw_state</w:t>
-      </w:r>
-      <w:proofErr w:type="spellEnd"/>
-      <w:r>
-        <w:rPr>
-          <w:i/>
-          <w:iCs/>
-        </w:rPr>
-        <w:t>” function</w:t>
+        <w:t>output of “draw_state” function</w:t>
       </w:r>
     </w:p>
     <w:p>
@@ -3218,7 +3150,6 @@
           </w:tcPr>
           <w:p>
             <w:r>
-              <w:lastRenderedPageBreak/>
               <w:t>Value</w:t>
             </w:r>
           </w:p>
@@ -3583,28 +3514,143 @@
         <w:t xml:space="preserve"> on the grid.</w:t>
       </w:r>
     </w:p>
+    <w:p>
+      <w:pPr>
+        <w:pStyle w:val="Heading2"/>
+      </w:pPr>
+      <w:r>
+        <w:t>State encoding</w:t>
+      </w:r>
+    </w:p>
+    <w:p>
+      <w:r>
+        <w:t>State encoding is a way of representing the state. Rather than using the full graph to represent the state, instead it is possible to encode the state for memory efficiency and speed.</w:t>
+      </w:r>
+      <w:r>
+        <w:t xml:space="preserve"> </w:t>
+      </w:r>
+      <w:r>
+        <w:t>In the environment, the initial generated graph never changes.</w:t>
+      </w:r>
+      <w:r>
+        <w:t xml:space="preserve"> Instead, </w:t>
+      </w:r>
+      <w:r>
+        <w:t>the representation of the state is the only thing that changes. The encoded state is simply represented as:</w:t>
+      </w:r>
+    </w:p>
+    <w:p>
+      <w:r>
+        <w:t>[</w:t>
+      </w:r>
+    </w:p>
+    <w:p>
+      <w:pPr>
+        <w:rPr>
+          <w:i/>
+          <w:iCs/>
+        </w:rPr>
+      </w:pPr>
+      <w:r>
+        <w:rPr>
+          <w:i/>
+          <w:iCs/>
+        </w:rPr>
+        <w:t>“robot x position”,</w:t>
+      </w:r>
+    </w:p>
+    <w:p>
+      <w:pPr>
+        <w:rPr>
+          <w:i/>
+          <w:iCs/>
+        </w:rPr>
+      </w:pPr>
+      <w:r>
+        <w:rPr>
+          <w:i/>
+          <w:iCs/>
+        </w:rPr>
+        <w:t>“robot y position”,</w:t>
+      </w:r>
+    </w:p>
+    <w:p>
+      <w:pPr>
+        <w:rPr>
+          <w:i/>
+          <w:iCs/>
+        </w:rPr>
+      </w:pPr>
+      <w:r>
+        <w:rPr>
+          <w:i/>
+          <w:iCs/>
+        </w:rPr>
+        <w:t>“target x position”,</w:t>
+      </w:r>
+    </w:p>
+    <w:p>
+      <w:pPr>
+        <w:rPr>
+          <w:i/>
+          <w:iCs/>
+        </w:rPr>
+      </w:pPr>
+      <w:r>
+        <w:rPr>
+          <w:i/>
+          <w:iCs/>
+        </w:rPr>
+        <w:t>“target y position”</w:t>
+      </w:r>
+    </w:p>
+    <w:p>
+      <w:r>
+        <w:t>]</w:t>
+      </w:r>
+    </w:p>
+    <w:p>
+      <w:r>
+        <w:t>The</w:t>
+      </w:r>
+      <w:r>
+        <w:t xml:space="preserve"> encoded version of the state can then be used for quicker comparisons than </w:t>
+      </w:r>
+      <w:r>
+        <w:t>using the full weighted graph as a representation of state</w:t>
+      </w:r>
+      <w:r>
+        <w:t xml:space="preserve"> for comparison</w:t>
+      </w:r>
+      <w:r>
+        <w:t>.</w:t>
+      </w:r>
+    </w:p>
+    <w:p>
+      <w:pPr>
+        <w:pStyle w:val="Heading2"/>
+      </w:pPr>
+      <w:r>
+        <w:t>Hypothesis for Results</w:t>
+      </w:r>
+    </w:p>
+    <w:p>
+      <w:r>
+        <w:t>The estimation here is that the A* algorithm will produce the lowest cost path, while still being relatively cheap in comparison to other search algorithms.</w:t>
+      </w:r>
+      <w:r>
+        <w:t xml:space="preserve"> The reason for this hypothesis is due to the extensive use of A* within complex problems – it is a tried and tested algorithm</w:t>
+      </w:r>
+      <w:r>
+        <w:t>.</w:t>
+      </w:r>
+    </w:p>
     <w:p/>
-    <w:p/>
-    <w:p/>
-    <w:p/>
-    <w:p/>
-    <w:p/>
-    <w:p/>
-    <w:p/>
-    <w:p/>
-    <w:p/>
-    <w:p/>
-    <w:p/>
-    <w:p/>
-    <w:p/>
-    <w:p/>
-    <w:p/>
     <w:p>
       <w:pPr>
         <w:pStyle w:val="Heading1"/>
       </w:pPr>
       <w:r>
-        <w:lastRenderedPageBreak/>
         <w:t>Results</w:t>
       </w:r>
     </w:p>
@@ -3619,11 +3665,7 @@
         <w:t xml:space="preserve"> displayed in Figure 26</w:t>
       </w:r>
       <w:r>
-        <w:t xml:space="preserve"> – note separate </w:t>
-      </w:r>
-      <w:proofErr w:type="spellStart"/>
-      <w:r>
-        <w:t>pid</w:t>
+        <w:t xml:space="preserve"> – note separate pid</w:t>
       </w:r>
       <w:r>
         <w:t>’</w:t>
@@ -3631,7 +3673,6 @@
       <w:r>
         <w:t>s</w:t>
       </w:r>
-      <w:proofErr w:type="spellEnd"/>
       <w:r>
         <w:t xml:space="preserve"> (process id’s)</w:t>
       </w:r>
@@ -3660,8 +3701,8 @@
           <w:noProof/>
         </w:rPr>
         <w:drawing>
-          <wp:inline distT="0" distB="0" distL="0" distR="0" wp14:anchorId="359943CD" wp14:editId="795BD984">
-            <wp:extent cx="5731510" cy="1792605"/>
+          <wp:inline distT="0" distB="0" distL="0" distR="0" wp14:anchorId="05EC0F3B" wp14:editId="2482AF62">
+            <wp:extent cx="5731510" cy="1854200"/>
             <wp:effectExtent l="0" t="0" r="2540" b="0"/>
             <wp:docPr id="1" name="Picture 1"/>
             <wp:cNvGraphicFramePr>
@@ -3683,7 +3724,7 @@
                   <pic:spPr>
                     <a:xfrm>
                       <a:off x="0" y="0"/>
-                      <a:ext cx="5731510" cy="1792605"/>
+                      <a:ext cx="5731510" cy="1854200"/>
                     </a:xfrm>
                     <a:prstGeom prst="rect">
                       <a:avLst/>
@@ -3716,705 +3757,6 @@
         <w:pStyle w:val="Heading2"/>
       </w:pPr>
       <w:r>
-        <w:t>Breadth First Search</w:t>
-      </w:r>
-    </w:p>
-    <w:p>
-      <w:r>
-        <w:t>The results of breadth first search are displayed in Figure 2</w:t>
-      </w:r>
-      <w:r>
-        <w:t>7</w:t>
-      </w:r>
-      <w:r>
-        <w:t>.</w:t>
-      </w:r>
-    </w:p>
-    <w:p>
-      <w:r>
-        <w:rPr>
-          <w:noProof/>
-        </w:rPr>
-        <w:drawing>
-          <wp:inline distT="0" distB="0" distL="0" distR="0" wp14:anchorId="3FB98C7E" wp14:editId="64B3D776">
-            <wp:extent cx="2317750" cy="2570685"/>
-            <wp:effectExtent l="0" t="0" r="6350" b="1270"/>
-            <wp:docPr id="36" name="Picture 36"/>
-            <wp:cNvGraphicFramePr>
-              <a:graphicFrameLocks xmlns:a="http://schemas.openxmlformats.org/drawingml/2006/main" noChangeAspect="1"/>
-            </wp:cNvGraphicFramePr>
-            <a:graphic xmlns:a="http://schemas.openxmlformats.org/drawingml/2006/main">
-              <a:graphicData uri="http://schemas.openxmlformats.org/drawingml/2006/picture">
-                <pic:pic xmlns:pic="http://schemas.openxmlformats.org/drawingml/2006/picture">
-                  <pic:nvPicPr>
-                    <pic:cNvPr id="1" name=""/>
-                    <pic:cNvPicPr/>
-                  </pic:nvPicPr>
-                  <pic:blipFill>
-                    <a:blip r:embed="rId36"/>
-                    <a:stretch>
-                      <a:fillRect/>
-                    </a:stretch>
-                  </pic:blipFill>
-                  <pic:spPr>
-                    <a:xfrm>
-                      <a:off x="0" y="0"/>
-                      <a:ext cx="2330887" cy="2585255"/>
-                    </a:xfrm>
-                    <a:prstGeom prst="rect">
-                      <a:avLst/>
-                    </a:prstGeom>
-                  </pic:spPr>
-                </pic:pic>
-              </a:graphicData>
-            </a:graphic>
-          </wp:inline>
-        </w:drawing>
-      </w:r>
-      <w:r>
-        <w:rPr>
-          <w:i/>
-          <w:iCs/>
-        </w:rPr>
-        <w:t>Figure 2</w:t>
-      </w:r>
-      <w:r>
-        <w:rPr>
-          <w:i/>
-          <w:iCs/>
-        </w:rPr>
-        <w:t>7</w:t>
-      </w:r>
-      <w:r>
-        <w:rPr>
-          <w:i/>
-          <w:iCs/>
-        </w:rPr>
-        <w:t>, breadth first search</w:t>
-      </w:r>
-    </w:p>
-    <w:p>
-      <w:r>
-        <w:t xml:space="preserve">Note the effective </w:t>
-      </w:r>
-      <w:r>
-        <w:t>route that</w:t>
-      </w:r>
-      <w:r>
-        <w:t xml:space="preserve"> the algorithm used to </w:t>
-      </w:r>
-      <w:r>
-        <w:t>find its solution. The solution found by tree breadth first search here is extremely effective.</w:t>
-      </w:r>
-      <w:r>
-        <w:t xml:space="preserve"> Tree breadth first search is also the </w:t>
-      </w:r>
-      <w:proofErr w:type="gramStart"/>
-      <w:r>
-        <w:t>most costly</w:t>
-      </w:r>
-      <w:proofErr w:type="gramEnd"/>
-      <w:r>
-        <w:t xml:space="preserve"> though, with back-referencing on figure 26 showing over 3352ms to complete (3 seconds)!</w:t>
-      </w:r>
-    </w:p>
-    <w:p>
-      <w:r>
-        <w:t xml:space="preserve">Graph breadth first search produces similar output, </w:t>
-      </w:r>
-      <w:r>
-        <w:t>while being among the cheaper to solve</w:t>
-      </w:r>
-      <w:r>
-        <w:t xml:space="preserve"> </w:t>
-      </w:r>
-      <w:r>
-        <w:t>(107ms)</w:t>
-      </w:r>
-      <w:r>
-        <w:t xml:space="preserve">. </w:t>
-      </w:r>
-      <w:r>
-        <w:t xml:space="preserve">The route taken by </w:t>
-      </w:r>
-      <w:r>
-        <w:t>graph breadth first and tree breadth first are the same – thus no new image will be supplied.</w:t>
-      </w:r>
-    </w:p>
-    <w:p/>
-    <w:p/>
-    <w:p>
-      <w:pPr>
-        <w:pStyle w:val="Heading2"/>
-      </w:pPr>
-      <w:r>
-        <w:lastRenderedPageBreak/>
-        <w:t>Depth First Search</w:t>
-      </w:r>
-    </w:p>
-    <w:p>
-      <w:r>
-        <w:t xml:space="preserve">Tree depth first search is among one the worst algorithms. The algorithm had to be limited to 100 iterations due to its inability to find a solution the </w:t>
-      </w:r>
-      <w:r>
-        <w:t>p</w:t>
-      </w:r>
-      <w:r>
-        <w:t>roblem</w:t>
-      </w:r>
-      <w:r>
-        <w:t>.</w:t>
-      </w:r>
-      <w:r>
-        <w:t xml:space="preserve"> The tree would repetitively run to infinity, </w:t>
-      </w:r>
-      <w:r>
-        <w:t xml:space="preserve">walking left and right, and never solve the problem. </w:t>
-      </w:r>
-      <w:r>
-        <w:t>Figure 28 shows the route th</w:t>
-      </w:r>
-      <w:r>
-        <w:t>at tree breadth first search took.</w:t>
-      </w:r>
-      <w:r>
-        <w:t xml:space="preserve"> </w:t>
-      </w:r>
-      <w:r>
-        <w:t xml:space="preserve"> The resulting path is nowhere near the solution to the problem, and this is with over 100 iterations</w:t>
-      </w:r>
-      <w:r>
-        <w:t>.</w:t>
-      </w:r>
-    </w:p>
-    <w:p>
-      <w:pPr>
-        <w:rPr>
-          <w:i/>
-          <w:iCs/>
-        </w:rPr>
-      </w:pPr>
-      <w:r>
-        <w:rPr>
-          <w:noProof/>
-        </w:rPr>
-        <w:drawing>
-          <wp:inline distT="0" distB="0" distL="0" distR="0" wp14:anchorId="0FBB6326" wp14:editId="3D29B174">
-            <wp:extent cx="2381466" cy="2647950"/>
-            <wp:effectExtent l="0" t="0" r="0" b="0"/>
-            <wp:docPr id="2" name="Picture 2"/>
-            <wp:cNvGraphicFramePr>
-              <a:graphicFrameLocks xmlns:a="http://schemas.openxmlformats.org/drawingml/2006/main" noChangeAspect="1"/>
-            </wp:cNvGraphicFramePr>
-            <a:graphic xmlns:a="http://schemas.openxmlformats.org/drawingml/2006/main">
-              <a:graphicData uri="http://schemas.openxmlformats.org/drawingml/2006/picture">
-                <pic:pic xmlns:pic="http://schemas.openxmlformats.org/drawingml/2006/picture">
-                  <pic:nvPicPr>
-                    <pic:cNvPr id="1" name=""/>
-                    <pic:cNvPicPr/>
-                  </pic:nvPicPr>
-                  <pic:blipFill>
-                    <a:blip r:embed="rId37"/>
-                    <a:stretch>
-                      <a:fillRect/>
-                    </a:stretch>
-                  </pic:blipFill>
-                  <pic:spPr>
-                    <a:xfrm>
-                      <a:off x="0" y="0"/>
-                      <a:ext cx="2403756" cy="2672734"/>
-                    </a:xfrm>
-                    <a:prstGeom prst="rect">
-                      <a:avLst/>
-                    </a:prstGeom>
-                  </pic:spPr>
-                </pic:pic>
-              </a:graphicData>
-            </a:graphic>
-          </wp:inline>
-        </w:drawing>
-      </w:r>
-      <w:r>
-        <w:rPr>
-          <w:i/>
-          <w:iCs/>
-        </w:rPr>
-        <w:t>Figure 28, Tree depth first search</w:t>
-      </w:r>
-    </w:p>
-    <w:p>
-      <w:r>
-        <w:t>A much better result with depth first search was when using a graph to search the problem</w:t>
-      </w:r>
-      <w:r>
-        <w:t>.</w:t>
-      </w:r>
-      <w:r>
-        <w:t xml:space="preserve"> While still among the worst, </w:t>
-      </w:r>
-      <w:r>
-        <w:t>graph depth first search</w:t>
-      </w:r>
-      <w:r>
-        <w:t xml:space="preserve"> at least</w:t>
-      </w:r>
-      <w:r>
-        <w:t xml:space="preserve"> managed to solve the problem</w:t>
-      </w:r>
-      <w:r>
-        <w:t>.</w:t>
-      </w:r>
-      <w:r>
-        <w:t xml:space="preserve"> Figure 29, graph depth first </w:t>
-      </w:r>
-      <w:proofErr w:type="spellStart"/>
-      <w:r>
-        <w:t>seach</w:t>
-      </w:r>
-      <w:proofErr w:type="spellEnd"/>
-      <w:r>
-        <w:t>, shows the resulting path of graph depth first search. There are poor results all round from depth first search within the experiment; both tree and graph depth first search performed awfully.</w:t>
-      </w:r>
-    </w:p>
-    <w:p>
-      <w:pPr>
-        <w:rPr>
-          <w:i/>
-          <w:iCs/>
-        </w:rPr>
-      </w:pPr>
-      <w:r>
-        <w:rPr>
-          <w:noProof/>
-        </w:rPr>
-        <w:drawing>
-          <wp:inline distT="0" distB="0" distL="0" distR="0" wp14:anchorId="729AFCE5" wp14:editId="7B56C4CB">
-            <wp:extent cx="2420314" cy="2686050"/>
-            <wp:effectExtent l="0" t="0" r="0" b="0"/>
-            <wp:docPr id="3" name="Picture 3"/>
-            <wp:cNvGraphicFramePr>
-              <a:graphicFrameLocks xmlns:a="http://schemas.openxmlformats.org/drawingml/2006/main" noChangeAspect="1"/>
-            </wp:cNvGraphicFramePr>
-            <a:graphic xmlns:a="http://schemas.openxmlformats.org/drawingml/2006/main">
-              <a:graphicData uri="http://schemas.openxmlformats.org/drawingml/2006/picture">
-                <pic:pic xmlns:pic="http://schemas.openxmlformats.org/drawingml/2006/picture">
-                  <pic:nvPicPr>
-                    <pic:cNvPr id="1" name=""/>
-                    <pic:cNvPicPr/>
-                  </pic:nvPicPr>
-                  <pic:blipFill>
-                    <a:blip r:embed="rId38"/>
-                    <a:stretch>
-                      <a:fillRect/>
-                    </a:stretch>
-                  </pic:blipFill>
-                  <pic:spPr>
-                    <a:xfrm>
-                      <a:off x="0" y="0"/>
-                      <a:ext cx="2428630" cy="2695279"/>
-                    </a:xfrm>
-                    <a:prstGeom prst="rect">
-                      <a:avLst/>
-                    </a:prstGeom>
-                  </pic:spPr>
-                </pic:pic>
-              </a:graphicData>
-            </a:graphic>
-          </wp:inline>
-        </w:drawing>
-      </w:r>
-      <w:r>
-        <w:rPr>
-          <w:i/>
-          <w:iCs/>
-        </w:rPr>
-        <w:t>Figure 29, Graph depth first search</w:t>
-      </w:r>
-    </w:p>
-    <w:p>
-      <w:r>
-        <w:t>It should be noted that this does not make depth first search an ineffective algorithm overall. There are many other situations in which depth first search will be the most effective algorithm.</w:t>
-      </w:r>
-      <w:r>
-        <w:t xml:space="preserve"> It would appear though that depth first search is not a good algorithm for the model pathfinding problem presented in the paper.</w:t>
-      </w:r>
-    </w:p>
-    <w:p>
-      <w:pPr>
-        <w:pStyle w:val="Heading2"/>
-      </w:pPr>
-      <w:r>
-        <w:lastRenderedPageBreak/>
-        <w:t>Uniform Cost Search</w:t>
-      </w:r>
-    </w:p>
-    <w:p>
-      <w:r>
-        <w:t>Tree uniform cost search also ended up running in circles.</w:t>
-      </w:r>
-      <w:r>
-        <w:t xml:space="preserve"> While tree uniform cost search did eventually find the solution to problems, it took so exceedingly long that it was cut short each time.</w:t>
-      </w:r>
-      <w:r>
-        <w:t xml:space="preserve"> The reason that uniform cost search would take so long to complete is its ability to run in “low cost” circles, until a new higher cost path presented itself to the search algorithm.</w:t>
-      </w:r>
-    </w:p>
-    <w:p>
-      <w:r>
-        <w:t xml:space="preserve">In other terms, tree uniform cost search </w:t>
-      </w:r>
-      <w:r>
-        <w:t xml:space="preserve">was cut short due to its tendency to propagate in </w:t>
-      </w:r>
-      <w:r>
-        <w:rPr>
-          <w:b/>
-          <w:bCs/>
-          <w:i/>
-          <w:iCs/>
-        </w:rPr>
-        <w:t xml:space="preserve">all </w:t>
-      </w:r>
-      <w:r>
-        <w:t>the local optima (</w:t>
-      </w:r>
-      <w:r>
-        <w:t>low-cost</w:t>
-      </w:r>
-      <w:r>
-        <w:t xml:space="preserve"> paths) before finding the global optima</w:t>
-      </w:r>
-      <w:r>
-        <w:t xml:space="preserve"> (lowest cost path to target)</w:t>
-      </w:r>
-      <w:r>
-        <w:t>.</w:t>
-      </w:r>
-    </w:p>
-    <w:p>
-      <w:r>
-        <w:t xml:space="preserve">Tree uniform cost search, figure 30, was thus unable to find a solution to </w:t>
-      </w:r>
-      <w:r>
-        <w:t xml:space="preserve">the problem in </w:t>
-      </w:r>
-      <w:proofErr w:type="spellStart"/>
-      <w:proofErr w:type="gramStart"/>
-      <w:r>
-        <w:t>a</w:t>
-      </w:r>
-      <w:proofErr w:type="spellEnd"/>
-      <w:proofErr w:type="gramEnd"/>
-      <w:r>
-        <w:t xml:space="preserve"> effective time period</w:t>
-      </w:r>
-      <w:r>
-        <w:t>, and was cut short.</w:t>
-      </w:r>
-    </w:p>
-    <w:p>
-      <w:pPr>
-        <w:rPr>
-          <w:i/>
-          <w:iCs/>
-        </w:rPr>
-      </w:pPr>
-      <w:r>
-        <w:rPr>
-          <w:i/>
-          <w:iCs/>
-          <w:noProof/>
-        </w:rPr>
-        <w:drawing>
-          <wp:inline distT="0" distB="0" distL="0" distR="0" wp14:anchorId="60656542" wp14:editId="2A63A338">
-            <wp:extent cx="2329696" cy="2584450"/>
-            <wp:effectExtent l="0" t="0" r="0" b="6350"/>
-            <wp:docPr id="4" name="Picture 4"/>
-            <wp:cNvGraphicFramePr>
-              <a:graphicFrameLocks xmlns:a="http://schemas.openxmlformats.org/drawingml/2006/main" noChangeAspect="1"/>
-            </wp:cNvGraphicFramePr>
-            <a:graphic xmlns:a="http://schemas.openxmlformats.org/drawingml/2006/main">
-              <a:graphicData uri="http://schemas.openxmlformats.org/drawingml/2006/picture">
-                <pic:pic xmlns:pic="http://schemas.openxmlformats.org/drawingml/2006/picture">
-                  <pic:nvPicPr>
-                    <pic:cNvPr id="1" name=""/>
-                    <pic:cNvPicPr/>
-                  </pic:nvPicPr>
-                  <pic:blipFill>
-                    <a:blip r:embed="rId39"/>
-                    <a:stretch>
-                      <a:fillRect/>
-                    </a:stretch>
-                  </pic:blipFill>
-                  <pic:spPr>
-                    <a:xfrm>
-                      <a:off x="0" y="0"/>
-                      <a:ext cx="2334737" cy="2590042"/>
-                    </a:xfrm>
-                    <a:prstGeom prst="rect">
-                      <a:avLst/>
-                    </a:prstGeom>
-                  </pic:spPr>
-                </pic:pic>
-              </a:graphicData>
-            </a:graphic>
-          </wp:inline>
-        </w:drawing>
-      </w:r>
-      <w:r>
-        <w:rPr>
-          <w:i/>
-          <w:iCs/>
-        </w:rPr>
-        <w:t xml:space="preserve">Figure 30, </w:t>
-      </w:r>
-      <w:r>
-        <w:rPr>
-          <w:i/>
-          <w:iCs/>
-        </w:rPr>
-        <w:t>Tree u</w:t>
-      </w:r>
-      <w:r>
-        <w:rPr>
-          <w:i/>
-          <w:iCs/>
-        </w:rPr>
-        <w:t>niform cost search</w:t>
-      </w:r>
-    </w:p>
-    <w:p>
-      <w:r>
-        <w:t>Graph uniform cost search created a much better solution to the problem, discovering the</w:t>
-      </w:r>
-      <w:r>
-        <w:t xml:space="preserve"> 2</w:t>
-      </w:r>
-      <w:r>
-        <w:rPr>
-          <w:vertAlign w:val="superscript"/>
-        </w:rPr>
-        <w:t>nd</w:t>
-      </w:r>
-      <w:r>
-        <w:t xml:space="preserve"> </w:t>
-      </w:r>
-      <w:r>
-        <w:t xml:space="preserve">lowest cost path in a useful </w:t>
-      </w:r>
-      <w:proofErr w:type="gramStart"/>
-      <w:r>
-        <w:t>time period</w:t>
-      </w:r>
-      <w:proofErr w:type="gramEnd"/>
-      <w:r>
-        <w:t xml:space="preserve"> (48ms)!</w:t>
-      </w:r>
-      <w:r>
-        <w:t xml:space="preserve"> </w:t>
-      </w:r>
-      <w:r>
-        <w:t>Figure 31 shows the solution of uniform cost search over a graph</w:t>
-      </w:r>
-      <w:r>
-        <w:t xml:space="preserve">. </w:t>
-      </w:r>
-      <w:r>
-        <w:t>Uniform cost search over a graph was in fact the quickest of any of the algorithms to find a solution.</w:t>
-      </w:r>
-      <w:r>
-        <w:t xml:space="preserve"> The irony here is that </w:t>
-      </w:r>
-      <w:r>
-        <w:t xml:space="preserve">the sorting, scoring, popping/queuing of the paths were all done manually here, rather than using the queue object. </w:t>
-      </w:r>
-      <w:r>
-        <w:t>Thus,</w:t>
-      </w:r>
-      <w:r>
-        <w:t xml:space="preserve"> the fact that Graph Uniform Cost Search was the quickest may in fact be invalidated (unfair test</w:t>
-      </w:r>
-      <w:r>
-        <w:t xml:space="preserve"> – queue timing vs array timing</w:t>
-      </w:r>
-      <w:r>
-        <w:t>).</w:t>
-      </w:r>
-    </w:p>
-    <w:p>
-      <w:pPr>
-        <w:rPr>
-          <w:i/>
-          <w:iCs/>
-        </w:rPr>
-      </w:pPr>
-      <w:r>
-        <w:rPr>
-          <w:noProof/>
-        </w:rPr>
-        <w:drawing>
-          <wp:inline distT="0" distB="0" distL="0" distR="0" wp14:anchorId="31481AC8" wp14:editId="1590DF78">
-            <wp:extent cx="2095500" cy="2339039"/>
-            <wp:effectExtent l="0" t="0" r="0" b="4445"/>
-            <wp:docPr id="6" name="Picture 6"/>
-            <wp:cNvGraphicFramePr>
-              <a:graphicFrameLocks xmlns:a="http://schemas.openxmlformats.org/drawingml/2006/main" noChangeAspect="1"/>
-            </wp:cNvGraphicFramePr>
-            <a:graphic xmlns:a="http://schemas.openxmlformats.org/drawingml/2006/main">
-              <a:graphicData uri="http://schemas.openxmlformats.org/drawingml/2006/picture">
-                <pic:pic xmlns:pic="http://schemas.openxmlformats.org/drawingml/2006/picture">
-                  <pic:nvPicPr>
-                    <pic:cNvPr id="1" name=""/>
-                    <pic:cNvPicPr/>
-                  </pic:nvPicPr>
-                  <pic:blipFill>
-                    <a:blip r:embed="rId40"/>
-                    <a:stretch>
-                      <a:fillRect/>
-                    </a:stretch>
-                  </pic:blipFill>
-                  <pic:spPr>
-                    <a:xfrm>
-                      <a:off x="0" y="0"/>
-                      <a:ext cx="2110831" cy="2356151"/>
-                    </a:xfrm>
-                    <a:prstGeom prst="rect">
-                      <a:avLst/>
-                    </a:prstGeom>
-                  </pic:spPr>
-                </pic:pic>
-              </a:graphicData>
-            </a:graphic>
-          </wp:inline>
-        </w:drawing>
-      </w:r>
-      <w:r>
-        <w:rPr>
-          <w:i/>
-          <w:iCs/>
-        </w:rPr>
-        <w:t>Figure 31, Graph uniform cost search</w:t>
-      </w:r>
-    </w:p>
-    <w:p>
-      <w:r>
-        <w:t>A final note on uniform cost is the difference in path it took to reach the objective from breadth first search. While both algorithms resulted in a path of 8 movements, the cost of</w:t>
-      </w:r>
-      <w:r>
-        <w:t xml:space="preserve"> uniform cost is less.</w:t>
-      </w:r>
-    </w:p>
-    <w:p>
-      <w:pPr>
-        <w:pStyle w:val="Heading2"/>
-      </w:pPr>
-      <w:r>
-        <w:lastRenderedPageBreak/>
-        <w:t>A* Search</w:t>
-      </w:r>
-    </w:p>
-    <w:p>
-      <w:r>
-        <w:t>A* was easily among the best performing searches used.</w:t>
-      </w:r>
-      <w:r>
-        <w:t xml:space="preserve"> A* search provided the quickest solution (26ms), whilst also being able to solve the problem in both a tree and a graph</w:t>
-      </w:r>
-      <w:r>
-        <w:t>. The path took by A* search on a tree and graph was the same, shown in Figure 32.</w:t>
-      </w:r>
-    </w:p>
-    <w:p>
-      <w:pPr>
-        <w:rPr>
-          <w:i/>
-          <w:iCs/>
-        </w:rPr>
-      </w:pPr>
-      <w:r>
-        <w:rPr>
-          <w:noProof/>
-        </w:rPr>
-        <w:drawing>
-          <wp:inline distT="0" distB="0" distL="0" distR="0" wp14:anchorId="3AB914BF" wp14:editId="32342BF0">
-            <wp:extent cx="2273300" cy="2540021"/>
-            <wp:effectExtent l="0" t="0" r="0" b="0"/>
-            <wp:docPr id="37" name="Picture 37"/>
-            <wp:cNvGraphicFramePr>
-              <a:graphicFrameLocks xmlns:a="http://schemas.openxmlformats.org/drawingml/2006/main" noChangeAspect="1"/>
-            </wp:cNvGraphicFramePr>
-            <a:graphic xmlns:a="http://schemas.openxmlformats.org/drawingml/2006/main">
-              <a:graphicData uri="http://schemas.openxmlformats.org/drawingml/2006/picture">
-                <pic:pic xmlns:pic="http://schemas.openxmlformats.org/drawingml/2006/picture">
-                  <pic:nvPicPr>
-                    <pic:cNvPr id="1" name=""/>
-                    <pic:cNvPicPr/>
-                  </pic:nvPicPr>
-                  <pic:blipFill>
-                    <a:blip r:embed="rId41"/>
-                    <a:stretch>
-                      <a:fillRect/>
-                    </a:stretch>
-                  </pic:blipFill>
-                  <pic:spPr>
-                    <a:xfrm>
-                      <a:off x="0" y="0"/>
-                      <a:ext cx="2278669" cy="2546020"/>
-                    </a:xfrm>
-                    <a:prstGeom prst="rect">
-                      <a:avLst/>
-                    </a:prstGeom>
-                  </pic:spPr>
-                </pic:pic>
-              </a:graphicData>
-            </a:graphic>
-          </wp:inline>
-        </w:drawing>
-      </w:r>
-      <w:r>
-        <w:rPr>
-          <w:i/>
-          <w:iCs/>
-        </w:rPr>
-        <w:t>Figure 32, A* search</w:t>
-      </w:r>
-    </w:p>
-    <w:p>
-      <w:r>
-        <w:t xml:space="preserve">To re-iterate, A* search not only provided the lowest cost path, </w:t>
-      </w:r>
-      <w:proofErr w:type="gramStart"/>
-      <w:r>
-        <w:t>it</w:t>
-      </w:r>
-      <w:proofErr w:type="gramEnd"/>
-      <w:r>
-        <w:t xml:space="preserve"> also did this faster than any other algorithm took to complete – an impressive feat.</w:t>
-      </w:r>
-    </w:p>
-    <w:p/>
-    <w:p/>
-    <w:p/>
-    <w:p/>
-    <w:p/>
-    <w:p/>
-    <w:p/>
-    <w:p/>
-    <w:p/>
-    <w:p/>
-    <w:p/>
-    <w:p/>
-    <w:p/>
-    <w:p/>
-    <w:p/>
-    <w:p/>
-    <w:p/>
-    <w:p>
-      <w:pPr>
-        <w:pStyle w:val="Heading2"/>
-      </w:pPr>
-      <w:r>
-        <w:lastRenderedPageBreak/>
         <w:t>Results summary</w:t>
       </w:r>
     </w:p>
@@ -4426,19 +3768,7 @@
         </w:rPr>
       </w:pPr>
       <w:r>
-        <w:t xml:space="preserve">Table 3 is a collection of each of the states, paths, </w:t>
-      </w:r>
-      <w:r>
-        <w:t xml:space="preserve">etc, used by each algorithm, for ease of </w:t>
-      </w:r>
-      <w:r>
-        <w:t xml:space="preserve">reference. </w:t>
-      </w:r>
-      <w:r>
-        <w:t>It may be easier to notice here the difference in path between Breadth First Search and Uniform Cost Search/A* search.</w:t>
-      </w:r>
-      <w:r>
-        <w:t xml:space="preserve"> While breadth first search discovered the </w:t>
+        <w:t xml:space="preserve">Table 3 is a collection of each of the states, paths, etc, used by each algorithm, for ease of reference. It may be easier to notice here the difference in path between Breadth First Search and Uniform Cost Search/A* search. While breadth first search discovered the </w:t>
       </w:r>
       <w:r>
         <w:rPr>
@@ -4458,24 +3788,14 @@
         <w:t>lowest cost</w:t>
       </w:r>
       <w:r>
-        <w:t xml:space="preserve"> path.</w:t>
-      </w:r>
-      <w:r>
-        <w:t xml:space="preserve"> </w:t>
-      </w:r>
-      <w:r>
-        <w:rPr>
-          <w:i/>
-          <w:iCs/>
-        </w:rPr>
-        <w:t>N.B failing algorithms removed from table</w:t>
-      </w:r>
-      <w:r>
-        <w:rPr>
-          <w:i/>
-          <w:iCs/>
-        </w:rPr>
-        <w:t>.</w:t>
+        <w:t xml:space="preserve"> path. </w:t>
+      </w:r>
+      <w:r>
+        <w:rPr>
+          <w:i/>
+          <w:iCs/>
+        </w:rPr>
+        <w:t>N.B tree depth first search removed from table.</w:t>
       </w:r>
     </w:p>
     <w:tbl>
@@ -4485,8 +3805,10 @@
         <w:tblLook w:val="04A0" w:firstRow="1" w:lastRow="0" w:firstColumn="1" w:lastColumn="0" w:noHBand="0" w:noVBand="1"/>
       </w:tblPr>
       <w:tblGrid>
-        <w:gridCol w:w="4508"/>
-        <w:gridCol w:w="4508"/>
+        <w:gridCol w:w="1986"/>
+        <w:gridCol w:w="4249"/>
+        <w:gridCol w:w="1381"/>
+        <w:gridCol w:w="1400"/>
       </w:tblGrid>
       <w:tr>
         <w:trPr>
@@ -4494,7 +3816,7 @@
         </w:trPr>
         <w:tc>
           <w:tcPr>
-            <w:tcW w:w="4508" w:type="dxa"/>
+            <w:tcW w:w="2089" w:type="dxa"/>
             <w:vAlign w:val="center"/>
           </w:tcPr>
           <w:p>
@@ -4517,7 +3839,7 @@
         </w:tc>
         <w:tc>
           <w:tcPr>
-            <w:tcW w:w="4508" w:type="dxa"/>
+            <w:tcW w:w="4055" w:type="dxa"/>
             <w:vAlign w:val="center"/>
           </w:tcPr>
           <w:p>
@@ -4533,14 +3855,49 @@
                 <w:b/>
                 <w:bCs/>
               </w:rPr>
-              <w:t>State, with route draw</w:t>
+              <w:t>Graph, with route drawn</w:t>
             </w:r>
+          </w:p>
+        </w:tc>
+        <w:tc>
+          <w:tcPr>
+            <w:tcW w:w="1436" w:type="dxa"/>
+          </w:tcPr>
+          <w:p>
+            <w:pPr>
+              <w:jc w:val="center"/>
+              <w:rPr>
+                <w:b/>
+                <w:bCs/>
+              </w:rPr>
+            </w:pPr>
             <w:r>
               <w:rPr>
                 <w:b/>
                 <w:bCs/>
               </w:rPr>
-              <w:t>n</w:t>
+              <w:t>Time taken</w:t>
+            </w:r>
+          </w:p>
+        </w:tc>
+        <w:tc>
+          <w:tcPr>
+            <w:tcW w:w="1436" w:type="dxa"/>
+          </w:tcPr>
+          <w:p>
+            <w:pPr>
+              <w:jc w:val="center"/>
+              <w:rPr>
+                <w:b/>
+                <w:bCs/>
+              </w:rPr>
+            </w:pPr>
+            <w:r>
+              <w:rPr>
+                <w:b/>
+                <w:bCs/>
+              </w:rPr>
+              <w:t>Iterations</w:t>
             </w:r>
           </w:p>
         </w:tc>
@@ -4548,7 +3905,7 @@
       <w:tr>
         <w:tc>
           <w:tcPr>
-            <w:tcW w:w="4508" w:type="dxa"/>
+            <w:tcW w:w="2089" w:type="dxa"/>
           </w:tcPr>
           <w:p>
             <w:r>
@@ -4558,7 +3915,7 @@
         </w:tc>
         <w:tc>
           <w:tcPr>
-            <w:tcW w:w="4508" w:type="dxa"/>
+            <w:tcW w:w="4055" w:type="dxa"/>
           </w:tcPr>
           <w:p>
             <w:r>
@@ -4566,10 +3923,10 @@
                 <w:noProof/>
               </w:rPr>
               <w:drawing>
-                <wp:inline distT="0" distB="0" distL="0" distR="0" wp14:anchorId="45B805D4" wp14:editId="3FC4684A">
-                  <wp:extent cx="2317750" cy="2570685"/>
-                  <wp:effectExtent l="0" t="0" r="6350" b="1270"/>
-                  <wp:docPr id="38" name="Picture 38"/>
+                <wp:inline distT="0" distB="0" distL="0" distR="0" wp14:anchorId="392DE1B4" wp14:editId="30389B52">
+                  <wp:extent cx="2311400" cy="2563642"/>
+                  <wp:effectExtent l="0" t="0" r="0" b="8255"/>
+                  <wp:docPr id="52" name="Picture 52"/>
                   <wp:cNvGraphicFramePr>
                     <a:graphicFrameLocks xmlns:a="http://schemas.openxmlformats.org/drawingml/2006/main" noChangeAspect="1"/>
                   </wp:cNvGraphicFramePr>
@@ -4589,7 +3946,7 @@
                         <pic:spPr>
                           <a:xfrm>
                             <a:off x="0" y="0"/>
-                            <a:ext cx="2330887" cy="2585255"/>
+                            <a:ext cx="2328064" cy="2582125"/>
                           </a:xfrm>
                           <a:prstGeom prst="rect">
                             <a:avLst/>
@@ -4603,11 +3960,47 @@
             </w:r>
           </w:p>
         </w:tc>
+        <w:tc>
+          <w:tcPr>
+            <w:tcW w:w="1436" w:type="dxa"/>
+          </w:tcPr>
+          <w:p>
+            <w:pPr>
+              <w:rPr>
+                <w:noProof/>
+              </w:rPr>
+            </w:pPr>
+            <w:r>
+              <w:rPr>
+                <w:noProof/>
+              </w:rPr>
+              <w:t>7000ms</w:t>
+            </w:r>
+          </w:p>
+        </w:tc>
+        <w:tc>
+          <w:tcPr>
+            <w:tcW w:w="1436" w:type="dxa"/>
+          </w:tcPr>
+          <w:p>
+            <w:pPr>
+              <w:rPr>
+                <w:noProof/>
+              </w:rPr>
+            </w:pPr>
+            <w:r>
+              <w:rPr>
+                <w:noProof/>
+              </w:rPr>
+              <w:t>16853</w:t>
+            </w:r>
+          </w:p>
+        </w:tc>
       </w:tr>
       <w:tr>
         <w:tc>
           <w:tcPr>
-            <w:tcW w:w="4508" w:type="dxa"/>
+            <w:tcW w:w="2089" w:type="dxa"/>
           </w:tcPr>
           <w:p>
             <w:r>
@@ -4617,7 +4010,7 @@
         </w:tc>
         <w:tc>
           <w:tcPr>
-            <w:tcW w:w="4508" w:type="dxa"/>
+            <w:tcW w:w="4055" w:type="dxa"/>
           </w:tcPr>
           <w:p>
             <w:r>
@@ -4625,21 +4018,42 @@
             </w:r>
           </w:p>
         </w:tc>
+        <w:tc>
+          <w:tcPr>
+            <w:tcW w:w="1436" w:type="dxa"/>
+          </w:tcPr>
+          <w:p>
+            <w:r>
+              <w:t>101ms</w:t>
+            </w:r>
+          </w:p>
+        </w:tc>
+        <w:tc>
+          <w:tcPr>
+            <w:tcW w:w="1436" w:type="dxa"/>
+          </w:tcPr>
+          <w:p>
+            <w:r>
+              <w:t>232</w:t>
+            </w:r>
+          </w:p>
+        </w:tc>
       </w:tr>
       <w:tr>
         <w:tc>
           <w:tcPr>
-            <w:tcW w:w="4508" w:type="dxa"/>
+            <w:tcW w:w="2089" w:type="dxa"/>
           </w:tcPr>
           <w:p>
             <w:r>
+              <w:lastRenderedPageBreak/>
               <w:t>Graph Depth First Search</w:t>
             </w:r>
           </w:p>
         </w:tc>
         <w:tc>
           <w:tcPr>
-            <w:tcW w:w="4508" w:type="dxa"/>
+            <w:tcW w:w="4055" w:type="dxa"/>
           </w:tcPr>
           <w:p>
             <w:r>
@@ -4647,10 +4061,105 @@
                 <w:noProof/>
               </w:rPr>
               <w:drawing>
-                <wp:inline distT="0" distB="0" distL="0" distR="0" wp14:anchorId="04BE8B03" wp14:editId="4940747A">
-                  <wp:extent cx="2222500" cy="2466517"/>
-                  <wp:effectExtent l="0" t="0" r="6350" b="0"/>
-                  <wp:docPr id="39" name="Picture 39"/>
+                <wp:inline distT="0" distB="0" distL="0" distR="0" wp14:anchorId="06AB65F8" wp14:editId="78739203">
+                  <wp:extent cx="2275452" cy="2527300"/>
+                  <wp:effectExtent l="0" t="0" r="0" b="6350"/>
+                  <wp:docPr id="53" name="Picture 53"/>
+                  <wp:cNvGraphicFramePr>
+                    <a:graphicFrameLocks xmlns:a="http://schemas.openxmlformats.org/drawingml/2006/main" noChangeAspect="1"/>
+                  </wp:cNvGraphicFramePr>
+                  <a:graphic xmlns:a="http://schemas.openxmlformats.org/drawingml/2006/main">
+                    <a:graphicData uri="http://schemas.openxmlformats.org/drawingml/2006/picture">
+                      <pic:pic xmlns:pic="http://schemas.openxmlformats.org/drawingml/2006/picture">
+                        <pic:nvPicPr>
+                          <pic:cNvPr id="1" name=""/>
+                          <pic:cNvPicPr/>
+                        </pic:nvPicPr>
+                        <pic:blipFill>
+                          <a:blip r:embed="rId37"/>
+                          <a:stretch>
+                            <a:fillRect/>
+                          </a:stretch>
+                        </pic:blipFill>
+                        <pic:spPr>
+                          <a:xfrm>
+                            <a:off x="0" y="0"/>
+                            <a:ext cx="2283485" cy="2536222"/>
+                          </a:xfrm>
+                          <a:prstGeom prst="rect">
+                            <a:avLst/>
+                          </a:prstGeom>
+                        </pic:spPr>
+                      </pic:pic>
+                    </a:graphicData>
+                  </a:graphic>
+                </wp:inline>
+              </w:drawing>
+            </w:r>
+          </w:p>
+        </w:tc>
+        <w:tc>
+          <w:tcPr>
+            <w:tcW w:w="1436" w:type="dxa"/>
+          </w:tcPr>
+          <w:p>
+            <w:pPr>
+              <w:rPr>
+                <w:noProof/>
+              </w:rPr>
+            </w:pPr>
+            <w:r>
+              <w:rPr>
+                <w:noProof/>
+              </w:rPr>
+              <w:t>67ms</w:t>
+            </w:r>
+          </w:p>
+        </w:tc>
+        <w:tc>
+          <w:tcPr>
+            <w:tcW w:w="1436" w:type="dxa"/>
+          </w:tcPr>
+          <w:p>
+            <w:pPr>
+              <w:rPr>
+                <w:noProof/>
+              </w:rPr>
+            </w:pPr>
+            <w:r>
+              <w:rPr>
+                <w:noProof/>
+              </w:rPr>
+              <w:t>59</w:t>
+            </w:r>
+          </w:p>
+        </w:tc>
+      </w:tr>
+      <w:tr>
+        <w:tc>
+          <w:tcPr>
+            <w:tcW w:w="2089" w:type="dxa"/>
+          </w:tcPr>
+          <w:p>
+            <w:r>
+              <w:t>Graph Uniform Cost Search</w:t>
+            </w:r>
+          </w:p>
+        </w:tc>
+        <w:tc>
+          <w:tcPr>
+            <w:tcW w:w="4055" w:type="dxa"/>
+          </w:tcPr>
+          <w:p>
+            <w:r>
+              <w:rPr>
+                <w:noProof/>
+              </w:rPr>
+              <w:drawing>
+                <wp:inline distT="0" distB="0" distL="0" distR="0" wp14:anchorId="04B582C4" wp14:editId="42664E7A">
+                  <wp:extent cx="2271826" cy="2527300"/>
+                  <wp:effectExtent l="0" t="0" r="0" b="6350"/>
+                  <wp:docPr id="54" name="Picture 54"/>
                   <wp:cNvGraphicFramePr>
                     <a:graphicFrameLocks xmlns:a="http://schemas.openxmlformats.org/drawingml/2006/main" noChangeAspect="1"/>
                   </wp:cNvGraphicFramePr>
@@ -4670,7 +4179,7 @@
                         <pic:spPr>
                           <a:xfrm>
                             <a:off x="0" y="0"/>
-                            <a:ext cx="2235484" cy="2480926"/>
+                            <a:ext cx="2286497" cy="2543621"/>
                           </a:xfrm>
                           <a:prstGeom prst="rect">
                             <a:avLst/>
@@ -4684,21 +4193,123 @@
             </w:r>
           </w:p>
         </w:tc>
-      </w:tr>
-      <w:tr>
         <w:tc>
           <w:tcPr>
-            <w:tcW w:w="4508" w:type="dxa"/>
+            <w:tcW w:w="1436" w:type="dxa"/>
           </w:tcPr>
           <w:p>
+            <w:pPr>
+              <w:rPr>
+                <w:noProof/>
+              </w:rPr>
+            </w:pPr>
             <w:r>
-              <w:t>Graph Uniform Cost Search</w:t>
+              <w:rPr>
+                <w:noProof/>
+              </w:rPr>
+              <w:t>13ms</w:t>
             </w:r>
           </w:p>
         </w:tc>
         <w:tc>
           <w:tcPr>
-            <w:tcW w:w="4508" w:type="dxa"/>
+            <w:tcW w:w="1436" w:type="dxa"/>
+          </w:tcPr>
+          <w:p>
+            <w:pPr>
+              <w:rPr>
+                <w:noProof/>
+              </w:rPr>
+            </w:pPr>
+            <w:r>
+              <w:rPr>
+                <w:noProof/>
+              </w:rPr>
+              <w:t>36</w:t>
+            </w:r>
+          </w:p>
+        </w:tc>
+      </w:tr>
+      <w:tr>
+        <w:tc>
+          <w:tcPr>
+            <w:tcW w:w="2089" w:type="dxa"/>
+          </w:tcPr>
+          <w:p>
+            <w:r>
+              <w:t>Tree Uniform Cost Search</w:t>
+            </w:r>
+          </w:p>
+        </w:tc>
+        <w:tc>
+          <w:tcPr>
+            <w:tcW w:w="4055" w:type="dxa"/>
+          </w:tcPr>
+          <w:p>
+            <w:pPr>
+              <w:rPr>
+                <w:noProof/>
+              </w:rPr>
+            </w:pPr>
+            <w:r>
+              <w:rPr>
+                <w:noProof/>
+              </w:rPr>
+              <w:t>^</w:t>
+            </w:r>
+          </w:p>
+        </w:tc>
+        <w:tc>
+          <w:tcPr>
+            <w:tcW w:w="1436" w:type="dxa"/>
+          </w:tcPr>
+          <w:p>
+            <w:pPr>
+              <w:rPr>
+                <w:noProof/>
+              </w:rPr>
+            </w:pPr>
+            <w:r>
+              <w:rPr>
+                <w:noProof/>
+              </w:rPr>
+              <w:t>112ms</w:t>
+            </w:r>
+          </w:p>
+        </w:tc>
+        <w:tc>
+          <w:tcPr>
+            <w:tcW w:w="1436" w:type="dxa"/>
+          </w:tcPr>
+          <w:p>
+            <w:pPr>
+              <w:rPr>
+                <w:noProof/>
+              </w:rPr>
+            </w:pPr>
+            <w:r>
+              <w:rPr>
+                <w:noProof/>
+              </w:rPr>
+              <w:t>190</w:t>
+            </w:r>
+          </w:p>
+        </w:tc>
+      </w:tr>
+      <w:tr>
+        <w:tc>
+          <w:tcPr>
+            <w:tcW w:w="2089" w:type="dxa"/>
+          </w:tcPr>
+          <w:p>
+            <w:r>
+              <w:t>Tree A* Search</w:t>
+            </w:r>
+          </w:p>
+        </w:tc>
+        <w:tc>
+          <w:tcPr>
+            <w:tcW w:w="4055" w:type="dxa"/>
           </w:tcPr>
           <w:p>
             <w:r>
@@ -4706,10 +4317,10 @@
                 <w:noProof/>
               </w:rPr>
               <w:drawing>
-                <wp:inline distT="0" distB="0" distL="0" distR="0" wp14:anchorId="7788AD56" wp14:editId="516EB660">
-                  <wp:extent cx="2095500" cy="2339039"/>
-                  <wp:effectExtent l="0" t="0" r="0" b="4445"/>
-                  <wp:docPr id="40" name="Picture 40"/>
+                <wp:inline distT="0" distB="0" distL="0" distR="0" wp14:anchorId="69DD7DC7" wp14:editId="712F24DD">
+                  <wp:extent cx="2561251" cy="2857500"/>
+                  <wp:effectExtent l="0" t="0" r="0" b="0"/>
+                  <wp:docPr id="55" name="Picture 55"/>
                   <wp:cNvGraphicFramePr>
                     <a:graphicFrameLocks xmlns:a="http://schemas.openxmlformats.org/drawingml/2006/main" noChangeAspect="1"/>
                   </wp:cNvGraphicFramePr>
@@ -4721,7 +4332,7 @@
                           <pic:cNvPicPr/>
                         </pic:nvPicPr>
                         <pic:blipFill>
-                          <a:blip r:embed="rId40"/>
+                          <a:blip r:embed="rId39"/>
                           <a:stretch>
                             <a:fillRect/>
                           </a:stretch>
@@ -4729,7 +4340,7 @@
                         <pic:spPr>
                           <a:xfrm>
                             <a:off x="0" y="0"/>
-                            <a:ext cx="2110831" cy="2356151"/>
+                            <a:ext cx="2569211" cy="2866381"/>
                           </a:xfrm>
                           <a:prstGeom prst="rect">
                             <a:avLst/>
@@ -4743,63 +4354,39 @@
             </w:r>
           </w:p>
         </w:tc>
-      </w:tr>
-      <w:tr>
         <w:tc>
           <w:tcPr>
-            <w:tcW w:w="4508" w:type="dxa"/>
+            <w:tcW w:w="1436" w:type="dxa"/>
           </w:tcPr>
           <w:p>
+            <w:pPr>
+              <w:rPr>
+                <w:noProof/>
+              </w:rPr>
+            </w:pPr>
             <w:r>
-              <w:lastRenderedPageBreak/>
-              <w:t>Tree A* Search</w:t>
+              <w:rPr>
+                <w:noProof/>
+              </w:rPr>
+              <w:t>112ms</w:t>
             </w:r>
           </w:p>
         </w:tc>
         <w:tc>
           <w:tcPr>
-            <w:tcW w:w="4508" w:type="dxa"/>
+            <w:tcW w:w="1436" w:type="dxa"/>
           </w:tcPr>
           <w:p>
+            <w:pPr>
+              <w:rPr>
+                <w:noProof/>
+              </w:rPr>
+            </w:pPr>
             <w:r>
               <w:rPr>
                 <w:noProof/>
               </w:rPr>
-              <w:drawing>
-                <wp:inline distT="0" distB="0" distL="0" distR="0" wp14:anchorId="454A9CDD" wp14:editId="5A70B14F">
-                  <wp:extent cx="2273300" cy="2540021"/>
-                  <wp:effectExtent l="0" t="0" r="0" b="0"/>
-                  <wp:docPr id="41" name="Picture 41"/>
-                  <wp:cNvGraphicFramePr>
-                    <a:graphicFrameLocks xmlns:a="http://schemas.openxmlformats.org/drawingml/2006/main" noChangeAspect="1"/>
-                  </wp:cNvGraphicFramePr>
-                  <a:graphic xmlns:a="http://schemas.openxmlformats.org/drawingml/2006/main">
-                    <a:graphicData uri="http://schemas.openxmlformats.org/drawingml/2006/picture">
-                      <pic:pic xmlns:pic="http://schemas.openxmlformats.org/drawingml/2006/picture">
-                        <pic:nvPicPr>
-                          <pic:cNvPr id="1" name=""/>
-                          <pic:cNvPicPr/>
-                        </pic:nvPicPr>
-                        <pic:blipFill>
-                          <a:blip r:embed="rId41"/>
-                          <a:stretch>
-                            <a:fillRect/>
-                          </a:stretch>
-                        </pic:blipFill>
-                        <pic:spPr>
-                          <a:xfrm>
-                            <a:off x="0" y="0"/>
-                            <a:ext cx="2278669" cy="2546020"/>
-                          </a:xfrm>
-                          <a:prstGeom prst="rect">
-                            <a:avLst/>
-                          </a:prstGeom>
-                        </pic:spPr>
-                      </pic:pic>
-                    </a:graphicData>
-                  </a:graphic>
-                </wp:inline>
-              </w:drawing>
+              <w:t>248</w:t>
             </w:r>
           </w:p>
         </w:tc>
@@ -4807,7 +4394,7 @@
       <w:tr>
         <w:tc>
           <w:tcPr>
-            <w:tcW w:w="4508" w:type="dxa"/>
+            <w:tcW w:w="2089" w:type="dxa"/>
           </w:tcPr>
           <w:p>
             <w:r>
@@ -4817,7 +4404,7 @@
         </w:tc>
         <w:tc>
           <w:tcPr>
-            <w:tcW w:w="4508" w:type="dxa"/>
+            <w:tcW w:w="4055" w:type="dxa"/>
           </w:tcPr>
           <w:p>
             <w:r>
@@ -4825,6 +4412,26 @@
             </w:r>
           </w:p>
         </w:tc>
+        <w:tc>
+          <w:tcPr>
+            <w:tcW w:w="1436" w:type="dxa"/>
+          </w:tcPr>
+          <w:p>
+            <w:r>
+              <w:t>17ms</w:t>
+            </w:r>
+          </w:p>
+        </w:tc>
+        <w:tc>
+          <w:tcPr>
+            <w:tcW w:w="1436" w:type="dxa"/>
+          </w:tcPr>
+          <w:p>
+            <w:r>
+              <w:t>59</w:t>
+            </w:r>
+          </w:p>
+        </w:tc>
       </w:tr>
     </w:tbl>
     <w:bookmarkEnd w:id="4"/>
@@ -4845,7 +4452,14 @@
     </w:p>
     <w:p>
       <w:r>
-        <w:t>The time taken for each graph to complete is also shown below in figure 33, presented as a bar chart using matplotlib.</w:t>
+        <w:lastRenderedPageBreak/>
+        <w:t xml:space="preserve">The time taken for each graph to complete is also shown below in figure </w:t>
+      </w:r>
+      <w:r>
+        <w:t>27</w:t>
+      </w:r>
+      <w:r>
+        <w:t>, presented as a bar chart using matplotlib.</w:t>
       </w:r>
     </w:p>
     <w:p>
@@ -4854,10 +4468,10 @@
           <w:noProof/>
         </w:rPr>
         <w:drawing>
-          <wp:inline distT="0" distB="0" distL="0" distR="0" wp14:anchorId="030203DF" wp14:editId="3658E9CB">
-            <wp:extent cx="5731510" cy="3701415"/>
-            <wp:effectExtent l="0" t="0" r="2540" b="0"/>
-            <wp:docPr id="42" name="Picture 42"/>
+          <wp:inline distT="0" distB="0" distL="0" distR="0" wp14:anchorId="38A62FDE" wp14:editId="5A871B9B">
+            <wp:extent cx="5731510" cy="3781425"/>
+            <wp:effectExtent l="0" t="0" r="2540" b="9525"/>
+            <wp:docPr id="56" name="Picture 56"/>
             <wp:cNvGraphicFramePr>
               <a:graphicFrameLocks xmlns:a="http://schemas.openxmlformats.org/drawingml/2006/main" noChangeAspect="1"/>
             </wp:cNvGraphicFramePr>
@@ -4869,7 +4483,7 @@
                     <pic:cNvPicPr/>
                   </pic:nvPicPr>
                   <pic:blipFill>
-                    <a:blip r:embed="rId42"/>
+                    <a:blip r:embed="rId40"/>
                     <a:stretch>
                       <a:fillRect/>
                     </a:stretch>
@@ -4877,7 +4491,7 @@
                   <pic:spPr>
                     <a:xfrm>
                       <a:off x="0" y="0"/>
-                      <a:ext cx="5731510" cy="3701415"/>
+                      <a:ext cx="5731510" cy="3781425"/>
                     </a:xfrm>
                     <a:prstGeom prst="rect">
                       <a:avLst/>
@@ -4902,51 +4516,546 @@
           <w:i/>
           <w:iCs/>
         </w:rPr>
-        <w:t>Figure 33, time taken for search algorithms to complete, in m</w:t>
-      </w:r>
-      <w:r>
-        <w:rPr>
-          <w:i/>
-          <w:iCs/>
-        </w:rPr>
-        <w:t>icro-</w:t>
-      </w:r>
-      <w:r>
-        <w:rPr>
-          <w:i/>
-          <w:iCs/>
-        </w:rPr>
+        <w:t xml:space="preserve">Figure </w:t>
+      </w:r>
+      <w:r>
+        <w:rPr>
+          <w:i/>
+          <w:iCs/>
+        </w:rPr>
+        <w:t>27</w:t>
+      </w:r>
+      <w:r>
+        <w:rPr>
+          <w:i/>
+          <w:iCs/>
+        </w:rPr>
+        <w:t>, time taken for search algorithms to complete, in micro-seconds.</w:t>
+      </w:r>
+    </w:p>
+    <w:p>
+      <w:r>
+        <w:t>Uniform cost search was the best performing algorithm</w:t>
+      </w:r>
+      <w:r>
         <w:t>s</w:t>
       </w:r>
       <w:r>
-        <w:rPr>
-          <w:i/>
-          <w:iCs/>
-        </w:rPr>
-        <w:t>econds</w:t>
-      </w:r>
-      <w:r>
-        <w:rPr>
-          <w:i/>
-          <w:iCs/>
-        </w:rPr>
+        <w:t xml:space="preserve"> on both a Tree and a Graph.</w:t>
+      </w:r>
+      <w:r>
+        <w:t xml:space="preserve"> The likely reason for this is that the route to the objective is </w:t>
+      </w:r>
+      <w:r>
+        <w:t>one</w:t>
+      </w:r>
+      <w:r>
+        <w:t xml:space="preserve"> of the lowest uniform cost paths available.</w:t>
+      </w:r>
+      <w:r>
+        <w:t xml:space="preserve"> Through chance,</w:t>
+      </w:r>
+      <w:r>
+        <w:t xml:space="preserve"> </w:t>
+      </w:r>
+      <w:r>
+        <w:t>uniform cost has outperformed A* search.</w:t>
+      </w:r>
+      <w:r>
+        <w:t xml:space="preserve"> There are a lot of Nodes with a cost of 1 on the route to the objective, resulting in Uniform Cost Search finding the objective rapidly, with a very cheap cost.</w:t>
+      </w:r>
+    </w:p>
+    <w:p>
+      <w:pPr>
+        <w:pStyle w:val="Heading2"/>
+      </w:pPr>
+      <w:r>
+        <w:t>Breadth First Search</w:t>
+      </w:r>
+    </w:p>
+    <w:p>
+      <w:r>
+        <w:t xml:space="preserve">Note the effective </w:t>
+      </w:r>
+      <w:r>
+        <w:t>route that</w:t>
+      </w:r>
+      <w:r>
+        <w:t xml:space="preserve"> the algorithm used to </w:t>
+      </w:r>
+      <w:r>
+        <w:t>find its solution. The solution found by tree breadth first search here is extremely effective.</w:t>
+      </w:r>
+      <w:r>
+        <w:t xml:space="preserve"> Tree breadth first search is also the </w:t>
+      </w:r>
+      <w:r>
+        <w:t>costliest</w:t>
+      </w:r>
+      <w:r>
+        <w:t xml:space="preserve"> though, with back-referencing on </w:t>
+      </w:r>
+      <w:r>
+        <w:t>Table 3</w:t>
+      </w:r>
+      <w:r>
+        <w:t xml:space="preserve"> showing over </w:t>
+      </w:r>
+      <w:r>
+        <w:t>7000</w:t>
+      </w:r>
+      <w:r>
+        <w:t>ms to complete (</w:t>
+      </w:r>
+      <w:r>
+        <w:t>7</w:t>
+      </w:r>
+      <w:r>
+        <w:t xml:space="preserve"> seconds)</w:t>
+      </w:r>
+      <w:r>
+        <w:t>, and 17000 iterations</w:t>
+      </w:r>
+      <w:r>
+        <w:t>!</w:t>
+      </w:r>
+    </w:p>
+    <w:p>
+      <w:r>
+        <w:t xml:space="preserve">Graph breadth first search produces similar output, </w:t>
+      </w:r>
+      <w:r>
+        <w:t>while being among the cheaper to solve</w:t>
+      </w:r>
+      <w:r>
+        <w:t xml:space="preserve"> </w:t>
+      </w:r>
+      <w:r>
+        <w:t>(</w:t>
+      </w:r>
+      <w:r>
+        <w:t>130</w:t>
+      </w:r>
+      <w:r>
+        <w:t>ms)</w:t>
+      </w:r>
+      <w:r>
+        <w:t xml:space="preserve">. </w:t>
+      </w:r>
+      <w:r>
+        <w:t xml:space="preserve">The route taken by </w:t>
+      </w:r>
+      <w:r>
+        <w:t>graph breadth first and tree breadth first are the same – thus no new image will be supplied.</w:t>
+      </w:r>
+    </w:p>
+    <w:p>
+      <w:pPr>
+        <w:rPr>
+          <w:b/>
+          <w:bCs/>
+          <w:u w:val="single"/>
+        </w:rPr>
+      </w:pPr>
+      <w:r>
+        <w:rPr>
+          <w:b/>
+          <w:bCs/>
+          <w:u w:val="single"/>
+        </w:rPr>
+        <w:t>Breadth first search performed better on a graph. The reason for this is due to the relatively simplicity of the graph.</w:t>
+      </w:r>
+    </w:p>
+    <w:p>
+      <w:pPr>
+        <w:pStyle w:val="Heading2"/>
+      </w:pPr>
+      <w:r>
+        <w:t>Depth First Search</w:t>
+      </w:r>
+    </w:p>
+    <w:p>
+      <w:r>
+        <w:t xml:space="preserve">Tree depth first search is among one the worst algorithms. The algorithm had to be limited to 100 iterations due to its inability to find a solution the </w:t>
+      </w:r>
+      <w:r>
+        <w:t>p</w:t>
+      </w:r>
+      <w:r>
+        <w:t>roblem</w:t>
+      </w:r>
+      <w:r>
         <w:t>.</w:t>
       </w:r>
-    </w:p>
-    <w:p/>
-    <w:p/>
-    <w:p/>
-    <w:p/>
-    <w:p>
-      <w:pPr>
-        <w:pStyle w:val="Heading1"/>
-      </w:pPr>
+      <w:r>
+        <w:t xml:space="preserve"> The tree would repetitively run to infinity, </w:t>
+      </w:r>
+      <w:r>
+        <w:t xml:space="preserve">walking left and right, and never solve the problem. </w:t>
+      </w:r>
+      <w:r>
+        <w:t>Figure 28 shows the route th</w:t>
+      </w:r>
+      <w:r>
+        <w:t xml:space="preserve">at tree </w:t>
+      </w:r>
       <w:r>
         <w:lastRenderedPageBreak/>
-        <w:t>Conclusion</w:t>
-      </w:r>
-    </w:p>
-    <w:p/>
+        <w:t>breadth first search took.</w:t>
+      </w:r>
+      <w:r>
+        <w:t xml:space="preserve"> </w:t>
+      </w:r>
+      <w:r>
+        <w:t xml:space="preserve"> The resulting path is nowhere near the solution to the problem, and this is with over 100 iterations</w:t>
+      </w:r>
+      <w:r>
+        <w:t>.</w:t>
+      </w:r>
+    </w:p>
+    <w:p>
+      <w:pPr>
+        <w:rPr>
+          <w:i/>
+          <w:iCs/>
+        </w:rPr>
+      </w:pPr>
+      <w:r>
+        <w:rPr>
+          <w:noProof/>
+        </w:rPr>
+        <w:drawing>
+          <wp:inline distT="0" distB="0" distL="0" distR="0" wp14:anchorId="2716C77F" wp14:editId="2A886F8D">
+            <wp:extent cx="2523665" cy="2813050"/>
+            <wp:effectExtent l="0" t="0" r="0" b="6350"/>
+            <wp:docPr id="47" name="Picture 47"/>
+            <wp:cNvGraphicFramePr>
+              <a:graphicFrameLocks xmlns:a="http://schemas.openxmlformats.org/drawingml/2006/main" noChangeAspect="1"/>
+            </wp:cNvGraphicFramePr>
+            <a:graphic xmlns:a="http://schemas.openxmlformats.org/drawingml/2006/main">
+              <a:graphicData uri="http://schemas.openxmlformats.org/drawingml/2006/picture">
+                <pic:pic xmlns:pic="http://schemas.openxmlformats.org/drawingml/2006/picture">
+                  <pic:nvPicPr>
+                    <pic:cNvPr id="1" name=""/>
+                    <pic:cNvPicPr/>
+                  </pic:nvPicPr>
+                  <pic:blipFill>
+                    <a:blip r:embed="rId41"/>
+                    <a:stretch>
+                      <a:fillRect/>
+                    </a:stretch>
+                  </pic:blipFill>
+                  <pic:spPr>
+                    <a:xfrm>
+                      <a:off x="0" y="0"/>
+                      <a:ext cx="2556314" cy="2849443"/>
+                    </a:xfrm>
+                    <a:prstGeom prst="rect">
+                      <a:avLst/>
+                    </a:prstGeom>
+                  </pic:spPr>
+                </pic:pic>
+              </a:graphicData>
+            </a:graphic>
+          </wp:inline>
+        </w:drawing>
+      </w:r>
+      <w:r>
+        <w:rPr>
+          <w:i/>
+          <w:iCs/>
+        </w:rPr>
+        <w:t>Figure 28, Tree depth first search</w:t>
+      </w:r>
+    </w:p>
+    <w:p>
+      <w:r>
+        <w:t>A much better result with depth first search was when using a graph to search the problem</w:t>
+      </w:r>
+      <w:r>
+        <w:t>.</w:t>
+      </w:r>
+      <w:r>
+        <w:t xml:space="preserve"> While still among the worst, </w:t>
+      </w:r>
+      <w:r>
+        <w:t>graph depth first search</w:t>
+      </w:r>
+      <w:r>
+        <w:t xml:space="preserve"> at least</w:t>
+      </w:r>
+      <w:r>
+        <w:t xml:space="preserve"> managed to solve the problem</w:t>
+      </w:r>
+      <w:r>
+        <w:t xml:space="preserve">. </w:t>
+      </w:r>
+      <w:r>
+        <w:t>There are poor results all round from depth first search within the experiment; both tree and graph depth first search performed awfully.</w:t>
+      </w:r>
+    </w:p>
+    <w:p>
+      <w:r>
+        <w:t>It should be noted that this does not make depth first search an ineffective algorithm overall. There are many other situations in which depth first search will be the most effective algorithm.</w:t>
+      </w:r>
+      <w:r>
+        <w:t xml:space="preserve"> It would appear though that depth first search is not a good algorithm for the model pathfinding problem presented in the paper.</w:t>
+      </w:r>
+    </w:p>
+    <w:p>
+      <w:pPr>
+        <w:rPr>
+          <w:b/>
+          <w:bCs/>
+          <w:u w:val="single"/>
+        </w:rPr>
+      </w:pPr>
+      <w:r>
+        <w:rPr>
+          <w:b/>
+          <w:bCs/>
+          <w:u w:val="single"/>
+        </w:rPr>
+        <w:t>Depth First Search performed better on a graph. A tree-based model problem was too complex for Depth First Search to solve.</w:t>
+      </w:r>
+    </w:p>
+    <w:p>
+      <w:pPr>
+        <w:pStyle w:val="Heading2"/>
+      </w:pPr>
+      <w:r>
+        <w:t>Uniform Cost Search</w:t>
+      </w:r>
+    </w:p>
+    <w:p>
+      <w:r>
+        <w:t>Uniform cost search was one of the better performing algorithms.</w:t>
+      </w:r>
+      <w:r>
+        <w:t xml:space="preserve"> </w:t>
+      </w:r>
+      <w:r>
+        <w:t>I</w:t>
+      </w:r>
+      <w:r>
+        <w:t xml:space="preserve">t </w:t>
+      </w:r>
+      <w:r>
+        <w:t>produced the most optimal solution to the problem</w:t>
+      </w:r>
+      <w:r>
+        <w:t>.</w:t>
+      </w:r>
+      <w:r>
+        <w:t xml:space="preserve"> </w:t>
+      </w:r>
+      <w:r>
+        <w:t>The reason for the high cost of Tree uniform cost search, is the ability of Tree uniform cost to “run in cheap circles”</w:t>
+      </w:r>
+      <w:r>
+        <w:t>.</w:t>
+      </w:r>
+      <w:r>
+        <w:t xml:space="preserve"> The search method would iterate between </w:t>
+      </w:r>
+      <w:r>
+        <w:t>low-cost</w:t>
+      </w:r>
+      <w:r>
+        <w:t xml:space="preserve"> nodes, moving left and right, until the cost of moving closer to the target node was more expensive.</w:t>
+      </w:r>
+      <w:r>
+        <w:t xml:space="preserve"> </w:t>
+      </w:r>
+      <w:r>
+        <w:t xml:space="preserve">In other terms, tree uniform cost search </w:t>
+      </w:r>
+      <w:r>
+        <w:t xml:space="preserve">was cut short due to its tendency to propagate in </w:t>
+      </w:r>
+      <w:r>
+        <w:rPr>
+          <w:b/>
+          <w:bCs/>
+          <w:i/>
+          <w:iCs/>
+        </w:rPr>
+        <w:t xml:space="preserve">all </w:t>
+      </w:r>
+      <w:r>
+        <w:t>the local optima (</w:t>
+      </w:r>
+      <w:r>
+        <w:t>low-cost</w:t>
+      </w:r>
+      <w:r>
+        <w:t xml:space="preserve"> paths) before finding the global optima</w:t>
+      </w:r>
+      <w:r>
+        <w:t xml:space="preserve"> (lowest cost path to target)</w:t>
+      </w:r>
+      <w:r>
+        <w:t>.</w:t>
+      </w:r>
+    </w:p>
+    <w:p>
+      <w:r>
+        <w:t>Graph uniform cost search created a much better solution to the problem, discovering the</w:t>
+      </w:r>
+      <w:r>
+        <w:t xml:space="preserve"> </w:t>
+      </w:r>
+      <w:r>
+        <w:t xml:space="preserve">global optima </w:t>
+      </w:r>
+      <w:r>
+        <w:t xml:space="preserve">in a </w:t>
+      </w:r>
+      <w:r>
+        <w:t>whopping 13ms</w:t>
+      </w:r>
+      <w:r>
+        <w:t>!</w:t>
+      </w:r>
+      <w:r>
+        <w:t xml:space="preserve"> </w:t>
+      </w:r>
+      <w:r>
+        <w:rPr>
+          <w:b/>
+          <w:bCs/>
+          <w:u w:val="single"/>
+        </w:rPr>
+        <w:t>Uniform cost search over a graph was in fact the quickest of any of the algorithms to find a solution.</w:t>
+      </w:r>
+      <w:r>
+        <w:t xml:space="preserve"> The irony here is that </w:t>
+      </w:r>
+      <w:r>
+        <w:t xml:space="preserve">the sorting, scoring, popping/queuing of the paths were all done manually here, rather than using the queue object. </w:t>
+      </w:r>
+      <w:r>
+        <w:t>Thus,</w:t>
+      </w:r>
+      <w:r>
+        <w:t xml:space="preserve"> the fact that Graph Uniform Cost Search was the quickest may in fact be invalidated (unfair test</w:t>
+      </w:r>
+      <w:r>
+        <w:t xml:space="preserve"> – queue timing vs array timing</w:t>
+      </w:r>
+      <w:r>
+        <w:t>).</w:t>
+      </w:r>
+    </w:p>
+    <w:p>
+      <w:r>
+        <w:t>A final note on uniform cost is the difference in path it took to reach the objective from breadth first search. While both algorithms resulted in a path of 8 movements, the cost of</w:t>
+      </w:r>
+      <w:r>
+        <w:t xml:space="preserve"> uniform cost is less.</w:t>
+      </w:r>
+    </w:p>
+    <w:p>
+      <w:pPr>
+        <w:rPr>
+          <w:b/>
+          <w:bCs/>
+          <w:u w:val="single"/>
+        </w:rPr>
+      </w:pPr>
+      <w:r>
+        <w:rPr>
+          <w:b/>
+          <w:bCs/>
+          <w:u w:val="single"/>
+        </w:rPr>
+        <w:t>Uniform cost search was the best performing algorithm. It performed better on a graph.</w:t>
+      </w:r>
+    </w:p>
+    <w:p>
+      <w:pPr>
+        <w:pStyle w:val="Heading2"/>
+      </w:pPr>
+      <w:r>
+        <w:lastRenderedPageBreak/>
+        <w:t>A* Search</w:t>
+      </w:r>
+    </w:p>
+    <w:p>
+      <w:r>
+        <w:t>A* was easily among the best performing searches used.</w:t>
+      </w:r>
+      <w:r>
+        <w:t xml:space="preserve"> A* search provided the </w:t>
+      </w:r>
+      <w:r>
+        <w:t>2</w:t>
+      </w:r>
+      <w:r>
+        <w:rPr>
+          <w:vertAlign w:val="superscript"/>
+        </w:rPr>
+        <w:t>nd</w:t>
+      </w:r>
+      <w:r>
+        <w:t xml:space="preserve"> quickest</w:t>
+      </w:r>
+      <w:r>
+        <w:t xml:space="preserve"> solution (26ms), whilst also being able to solve the problem in both a tree and a graph</w:t>
+      </w:r>
+      <w:r>
+        <w:t>.</w:t>
+      </w:r>
+      <w:r>
+        <w:t xml:space="preserve"> A* search was outperformed on this problem by uniform cost search. </w:t>
+      </w:r>
+      <w:r>
+        <w:t>It is likely that the reason that A* was outperformed</w:t>
+      </w:r>
+      <w:r>
+        <w:t xml:space="preserve"> </w:t>
+      </w:r>
+      <w:r>
+        <w:t>is due to the relative simplicity of the cheapest path to the objective.</w:t>
+      </w:r>
+      <w:r>
+        <w:t xml:space="preserve"> </w:t>
+      </w:r>
+    </w:p>
+    <w:p>
+      <w:r>
+        <w:t xml:space="preserve">An interesting thing to note </w:t>
+      </w:r>
+      <w:r>
+        <w:t xml:space="preserve">is that A* did not </w:t>
+      </w:r>
+      <w:r>
+        <w:t>find the cheapest solution</w:t>
+      </w:r>
+      <w:r>
+        <w:t>, which is unexpected</w:t>
+      </w:r>
+      <w:r>
+        <w:t>.</w:t>
+      </w:r>
+    </w:p>
+    <w:p>
+      <w:pPr>
+        <w:rPr>
+          <w:b/>
+          <w:bCs/>
+          <w:u w:val="single"/>
+        </w:rPr>
+      </w:pPr>
+      <w:r>
+        <w:rPr>
+          <w:b/>
+          <w:bCs/>
+          <w:u w:val="single"/>
+        </w:rPr>
+        <w:t>Graph A* searched performed better than Tree A* search.</w:t>
+      </w:r>
+    </w:p>
     <w:p>
       <w:pPr>
         <w:pStyle w:val="Heading1"/>
@@ -4964,15 +5073,7 @@
         </w:numPr>
       </w:pPr>
       <w:r>
-        <w:t xml:space="preserve">Yu, J., </w:t>
-      </w:r>
-      <w:proofErr w:type="spellStart"/>
-      <w:r>
-        <w:t>Su</w:t>
-      </w:r>
-      <w:proofErr w:type="spellEnd"/>
-      <w:r>
-        <w:t>, Y. and Liao, Y. (2020) "The Path Planning of Mobile Robot by Neural Networks and Hierarchical Reinforcement Learning", </w:t>
+        <w:t>Yu, J., Su, Y. and Liao, Y. (2020) "The Path Planning of Mobile Robot by Neural Networks and Hierarchical Reinforcement Learning", </w:t>
       </w:r>
       <w:r>
         <w:rPr>
@@ -4982,15 +5083,7 @@
         <w:t>Frontiers in Neurorobotics</w:t>
       </w:r>
       <w:r>
-        <w:t xml:space="preserve">, 14. </w:t>
-      </w:r>
-      <w:proofErr w:type="spellStart"/>
-      <w:r>
-        <w:t>doi</w:t>
-      </w:r>
-      <w:proofErr w:type="spellEnd"/>
-      <w:r>
-        <w:t>: 10.3389/fnbot.2020.00063.</w:t>
+        <w:t>, 14. doi: 10.3389/fnbot.2020.00063.</w:t>
       </w:r>
     </w:p>
     <w:p>

</xml_diff>